<commit_message>
29 Jan 2023 Final
</commit_message>
<xml_diff>
--- a/Documentation/Data Flow Documentation.docx
+++ b/Documentation/Data Flow Documentation.docx
@@ -29,19 +29,7 @@
           <w:rPr>
             <w:rStyle w:val="Hyperlink"/>
           </w:rPr>
-          <w:t>http://localhost</w:t>
-        </w:r>
-        <w:r>
-          <w:rPr>
-            <w:rStyle w:val="Hyperlink"/>
-          </w:rPr>
-          <w:t>:</w:t>
-        </w:r>
-        <w:r>
-          <w:rPr>
-            <w:rStyle w:val="Hyperlink"/>
-          </w:rPr>
-          <w:t>3000/</w:t>
+          <w:t>http://localhost:3000/</w:t>
         </w:r>
       </w:hyperlink>
     </w:p>
@@ -488,6 +476,9 @@
     </w:p>
     <w:p>
       <w:r>
+        <w:rPr>
+          <w:noProof/>
+        </w:rPr>
         <w:lastRenderedPageBreak/>
         <w:drawing>
           <wp:inline distT="0" distB="0" distL="0" distR="0" wp14:anchorId="1D7F83B4" wp14:editId="13478FF4">
@@ -529,6 +520,9 @@
     <w:p/>
     <w:p>
       <w:r>
+        <w:rPr>
+          <w:noProof/>
+        </w:rPr>
         <w:drawing>
           <wp:inline distT="0" distB="0" distL="0" distR="0" wp14:anchorId="6985A66A" wp14:editId="42F1BC43">
             <wp:extent cx="5731510" cy="3223895"/>
@@ -805,31 +799,38 @@
         </w:drawing>
       </w:r>
     </w:p>
-    <w:p>
-      <w:r>
-        <w:t xml:space="preserve">Place the cursor on the profile picture to get the option to update </w:t>
+    <w:p/>
+    <w:p>
+      <w:r>
+        <w:t xml:space="preserve">You can search for a job based on client, </w:t>
       </w:r>
       <w:proofErr w:type="gramStart"/>
       <w:r>
-        <w:t>profile</w:t>
+        <w:t>title</w:t>
       </w:r>
       <w:proofErr w:type="gramEnd"/>
-    </w:p>
-    <w:p>
-      <w:r>
-        <w:drawing>
-          <wp:inline distT="0" distB="0" distL="0" distR="0" wp14:anchorId="17A26B22" wp14:editId="1AD72803">
+      <w:r>
+        <w:t xml:space="preserve"> or location by entering the details in the Search bar and click on search button.</w:t>
+      </w:r>
+    </w:p>
+    <w:p>
+      <w:r>
+        <w:rPr>
+          <w:noProof/>
+        </w:rPr>
+        <w:drawing>
+          <wp:inline distT="0" distB="0" distL="0" distR="0" wp14:anchorId="4F7AFB5C" wp14:editId="497B51BB">
             <wp:extent cx="5731510" cy="3223895"/>
             <wp:effectExtent l="0" t="0" r="2540" b="0"/>
-            <wp:docPr id="24" name="Picture 24" descr="Graphical user interface, text, application, Word, email&#10;&#10;Description automatically generated"/>
-            <wp:cNvGraphicFramePr>
-              <a:graphicFrameLocks xmlns:a="http://schemas.openxmlformats.org/drawingml/2006/main" noChangeAspect="1"/>
-            </wp:cNvGraphicFramePr>
-            <a:graphic xmlns:a="http://schemas.openxmlformats.org/drawingml/2006/main">
-              <a:graphicData uri="http://schemas.openxmlformats.org/drawingml/2006/picture">
-                <pic:pic xmlns:pic="http://schemas.openxmlformats.org/drawingml/2006/picture">
-                  <pic:nvPicPr>
-                    <pic:cNvPr id="24" name="Picture 24" descr="Graphical user interface, text, application, Word, email&#10;&#10;Description automatically generated"/>
+            <wp:docPr id="8" name="Picture 8" descr="Graphical user interface, text, application&#10;&#10;Description automatically generated"/>
+            <wp:cNvGraphicFramePr>
+              <a:graphicFrameLocks xmlns:a="http://schemas.openxmlformats.org/drawingml/2006/main" noChangeAspect="1"/>
+            </wp:cNvGraphicFramePr>
+            <a:graphic xmlns:a="http://schemas.openxmlformats.org/drawingml/2006/main">
+              <a:graphicData uri="http://schemas.openxmlformats.org/drawingml/2006/picture">
+                <pic:pic xmlns:pic="http://schemas.openxmlformats.org/drawingml/2006/picture">
+                  <pic:nvPicPr>
+                    <pic:cNvPr id="8" name="Picture 8" descr="Graphical user interface, text, application&#10;&#10;Description automatically generated"/>
                     <pic:cNvPicPr/>
                   </pic:nvPicPr>
                   <pic:blipFill>
@@ -855,12 +856,150 @@
       </w:r>
     </w:p>
     <w:p/>
+    <w:p/>
     <w:p>
       <w:r>
         <w:rPr>
           <w:noProof/>
         </w:rPr>
         <w:lastRenderedPageBreak/>
+        <w:drawing>
+          <wp:inline distT="0" distB="0" distL="0" distR="0" wp14:anchorId="0D8BA277" wp14:editId="448D0F83">
+            <wp:extent cx="5731510" cy="3223895"/>
+            <wp:effectExtent l="0" t="0" r="2540" b="0"/>
+            <wp:docPr id="5" name="Picture 5" descr="Graphical user interface, text, application, email&#10;&#10;Description automatically generated"/>
+            <wp:cNvGraphicFramePr>
+              <a:graphicFrameLocks xmlns:a="http://schemas.openxmlformats.org/drawingml/2006/main" noChangeAspect="1"/>
+            </wp:cNvGraphicFramePr>
+            <a:graphic xmlns:a="http://schemas.openxmlformats.org/drawingml/2006/main">
+              <a:graphicData uri="http://schemas.openxmlformats.org/drawingml/2006/picture">
+                <pic:pic xmlns:pic="http://schemas.openxmlformats.org/drawingml/2006/picture">
+                  <pic:nvPicPr>
+                    <pic:cNvPr id="5" name="Picture 5" descr="Graphical user interface, text, application, email&#10;&#10;Description automatically generated"/>
+                    <pic:cNvPicPr/>
+                  </pic:nvPicPr>
+                  <pic:blipFill>
+                    <a:blip r:embed="rId21"/>
+                    <a:stretch>
+                      <a:fillRect/>
+                    </a:stretch>
+                  </pic:blipFill>
+                  <pic:spPr>
+                    <a:xfrm>
+                      <a:off x="0" y="0"/>
+                      <a:ext cx="5731510" cy="3223895"/>
+                    </a:xfrm>
+                    <a:prstGeom prst="rect">
+                      <a:avLst/>
+                    </a:prstGeom>
+                  </pic:spPr>
+                </pic:pic>
+              </a:graphicData>
+            </a:graphic>
+          </wp:inline>
+        </w:drawing>
+      </w:r>
+    </w:p>
+    <w:p/>
+    <w:p>
+      <w:r>
+        <w:rPr>
+          <w:noProof/>
+        </w:rPr>
+        <w:drawing>
+          <wp:inline distT="0" distB="0" distL="0" distR="0" wp14:anchorId="2D74D0BE" wp14:editId="727F7B6D">
+            <wp:extent cx="5731510" cy="3223895"/>
+            <wp:effectExtent l="0" t="0" r="2540" b="0"/>
+            <wp:docPr id="13" name="Picture 13" descr="Graphical user interface, text, application&#10;&#10;Description automatically generated"/>
+            <wp:cNvGraphicFramePr>
+              <a:graphicFrameLocks xmlns:a="http://schemas.openxmlformats.org/drawingml/2006/main" noChangeAspect="1"/>
+            </wp:cNvGraphicFramePr>
+            <a:graphic xmlns:a="http://schemas.openxmlformats.org/drawingml/2006/main">
+              <a:graphicData uri="http://schemas.openxmlformats.org/drawingml/2006/picture">
+                <pic:pic xmlns:pic="http://schemas.openxmlformats.org/drawingml/2006/picture">
+                  <pic:nvPicPr>
+                    <pic:cNvPr id="13" name="Picture 13" descr="Graphical user interface, text, application&#10;&#10;Description automatically generated"/>
+                    <pic:cNvPicPr/>
+                  </pic:nvPicPr>
+                  <pic:blipFill>
+                    <a:blip r:embed="rId22"/>
+                    <a:stretch>
+                      <a:fillRect/>
+                    </a:stretch>
+                  </pic:blipFill>
+                  <pic:spPr>
+                    <a:xfrm>
+                      <a:off x="0" y="0"/>
+                      <a:ext cx="5731510" cy="3223895"/>
+                    </a:xfrm>
+                    <a:prstGeom prst="rect">
+                      <a:avLst/>
+                    </a:prstGeom>
+                  </pic:spPr>
+                </pic:pic>
+              </a:graphicData>
+            </a:graphic>
+          </wp:inline>
+        </w:drawing>
+      </w:r>
+    </w:p>
+    <w:p/>
+    <w:p/>
+    <w:p>
+      <w:r>
+        <w:t>Place the cursor on the Profile picture on the right. Option to update profile appears. You can click on it and will be taken to the profile update sheet.</w:t>
+      </w:r>
+    </w:p>
+    <w:p>
+      <w:r>
+        <w:rPr>
+          <w:noProof/>
+        </w:rPr>
+        <w:lastRenderedPageBreak/>
+        <w:drawing>
+          <wp:inline distT="0" distB="0" distL="0" distR="0" wp14:anchorId="0B345E66" wp14:editId="3DBEA7C7">
+            <wp:extent cx="5731510" cy="3223895"/>
+            <wp:effectExtent l="0" t="0" r="2540" b="0"/>
+            <wp:docPr id="15" name="Picture 15" descr="Graphical user interface, text, application, email&#10;&#10;Description automatically generated"/>
+            <wp:cNvGraphicFramePr>
+              <a:graphicFrameLocks xmlns:a="http://schemas.openxmlformats.org/drawingml/2006/main" noChangeAspect="1"/>
+            </wp:cNvGraphicFramePr>
+            <a:graphic xmlns:a="http://schemas.openxmlformats.org/drawingml/2006/main">
+              <a:graphicData uri="http://schemas.openxmlformats.org/drawingml/2006/picture">
+                <pic:pic xmlns:pic="http://schemas.openxmlformats.org/drawingml/2006/picture">
+                  <pic:nvPicPr>
+                    <pic:cNvPr id="15" name="Picture 15" descr="Graphical user interface, text, application, email&#10;&#10;Description automatically generated"/>
+                    <pic:cNvPicPr/>
+                  </pic:nvPicPr>
+                  <pic:blipFill>
+                    <a:blip r:embed="rId23"/>
+                    <a:stretch>
+                      <a:fillRect/>
+                    </a:stretch>
+                  </pic:blipFill>
+                  <pic:spPr>
+                    <a:xfrm>
+                      <a:off x="0" y="0"/>
+                      <a:ext cx="5731510" cy="3223895"/>
+                    </a:xfrm>
+                    <a:prstGeom prst="rect">
+                      <a:avLst/>
+                    </a:prstGeom>
+                  </pic:spPr>
+                </pic:pic>
+              </a:graphicData>
+            </a:graphic>
+          </wp:inline>
+        </w:drawing>
+      </w:r>
+    </w:p>
+    <w:p/>
+    <w:p/>
+    <w:p>
+      <w:r>
+        <w:rPr>
+          <w:noProof/>
+        </w:rPr>
         <w:drawing>
           <wp:inline distT="0" distB="0" distL="0" distR="0" wp14:anchorId="7CE1C5F0" wp14:editId="7C13A6D5">
             <wp:extent cx="5731510" cy="3223895"/>
@@ -877,7 +1016,7 @@
                     <pic:cNvPicPr/>
                   </pic:nvPicPr>
                   <pic:blipFill>
-                    <a:blip r:embed="rId21"/>
+                    <a:blip r:embed="rId24"/>
                     <a:stretch>
                       <a:fillRect/>
                     </a:stretch>

</xml_diff>